<commit_message>
Your message describing the changes
</commit_message>
<xml_diff>
--- a/4. README.docx
+++ b/4. README.docx
@@ -343,13 +343,7 @@
         <w:rPr>
           <w:lang w:val="en-GB"/>
         </w:rPr>
-        <w:t xml:space="preserve"> Africa.</w:t>
-      </w:r>
-      <w:r>
-        <w:rPr>
-          <w:lang w:val="en-GB"/>
-        </w:rPr>
-        <w:t xml:space="preserve">  I then </w:t>
+        <w:t xml:space="preserve"> Africa.  I then </w:t>
       </w:r>
       <w:r>
         <w:rPr>
@@ -367,7 +361,21 @@
         <w:rPr>
           <w:lang w:val="en-GB"/>
         </w:rPr>
-        <w:t>n Excel vlookup function</w:t>
+        <w:t xml:space="preserve">n Excel </w:t>
+      </w:r>
+      <w:proofErr w:type="spellStart"/>
+      <w:r>
+        <w:rPr>
+          <w:lang w:val="en-GB"/>
+        </w:rPr>
+        <w:t>vlookup</w:t>
+      </w:r>
+      <w:proofErr w:type="spellEnd"/>
+      <w:r>
+        <w:rPr>
+          <w:lang w:val="en-GB"/>
+        </w:rPr>
+        <w:t xml:space="preserve"> function</w:t>
       </w:r>
       <w:r>
         <w:rPr>
@@ -673,7 +681,7 @@
           <w:noProof/>
         </w:rPr>
         <w:drawing>
-          <wp:inline distT="0" distB="0" distL="0" distR="0" wp14:anchorId="23EE6A1E" wp14:editId="69ADE13D">
+          <wp:inline distT="0" distB="0" distL="0" distR="0" wp14:anchorId="23EE6A1E" wp14:editId="683461AD">
             <wp:extent cx="5949300" cy="1819107"/>
             <wp:effectExtent l="0" t="0" r="0" b="0"/>
             <wp:docPr id="1" name="Picture 1" descr="A close-up of a text"/>
@@ -824,11 +832,19 @@
         </w:rPr>
         <w:t xml:space="preserve">Now our data is loaded into </w:t>
       </w:r>
-      <w:r>
-        <w:rPr>
-          <w:lang w:val="en-GB"/>
-        </w:rPr>
-        <w:t>VSCode!</w:t>
+      <w:proofErr w:type="spellStart"/>
+      <w:r>
+        <w:rPr>
+          <w:lang w:val="en-GB"/>
+        </w:rPr>
+        <w:t>VSCode</w:t>
+      </w:r>
+      <w:proofErr w:type="spellEnd"/>
+      <w:r>
+        <w:rPr>
+          <w:lang w:val="en-GB"/>
+        </w:rPr>
+        <w:t>!</w:t>
       </w:r>
     </w:p>
     <w:p>
@@ -873,6 +889,9 @@
         <w:jc w:val="both"/>
       </w:pPr>
       <w:r>
+        <w:rPr>
+          <w:noProof/>
+        </w:rPr>
         <w:lastRenderedPageBreak/>
         <w:drawing>
           <wp:inline distT="0" distB="0" distL="0" distR="0" wp14:anchorId="357C879A" wp14:editId="3FCF8965">
@@ -950,6 +969,7 @@
       </w:pPr>
       <w:r>
         <w:rPr>
+          <w:noProof/>
           <w:lang w:val="en-GB"/>
         </w:rPr>
         <w:drawing>
@@ -1102,7 +1122,21 @@
         <w:rPr>
           <w:lang w:val="en-GB"/>
         </w:rPr>
-        <w:t xml:space="preserve">If the data preparation was done sufficiently well, you will not need lines 27 to 30.  I however, named some South American countries as Latin America so had to combine them in VS Code.  Using the groupby and mean functions, we can therefore create the average bar rating by region.  </w:t>
+        <w:t xml:space="preserve">If the data preparation was done sufficiently well, you will not need lines 27 to 30.  I however, named some South American countries as Latin America so had to combine them in VS Code.  Using the </w:t>
+      </w:r>
+      <w:proofErr w:type="spellStart"/>
+      <w:r>
+        <w:rPr>
+          <w:lang w:val="en-GB"/>
+        </w:rPr>
+        <w:t>groupby</w:t>
+      </w:r>
+      <w:proofErr w:type="spellEnd"/>
+      <w:r>
+        <w:rPr>
+          <w:lang w:val="en-GB"/>
+        </w:rPr>
+        <w:t xml:space="preserve"> and mean functions, we can therefore create the average bar rating by region.  </w:t>
       </w:r>
     </w:p>
     <w:p>
@@ -1142,6 +1176,7 @@
       </w:pPr>
       <w:r>
         <w:rPr>
+          <w:noProof/>
           <w:lang w:val="en-GB"/>
         </w:rPr>
         <w:drawing>
@@ -1182,11 +1217,6 @@
       </w:r>
     </w:p>
     <w:p>
-      <w:pPr>
-        <w:rPr>
-          <w:lang w:val="en-CH"/>
-        </w:rPr>
-      </w:pPr>
       <w:r>
         <w:rPr>
           <w:lang w:val="en-GB"/>
@@ -1215,7 +1245,6 @@
         <w:r>
           <w:rPr>
             <w:rStyle w:val="Hyperlink"/>
-            <w:lang w:val="en-CH"/>
           </w:rPr>
           <w:t>https://www.indexmundi.com/commodities/?commodity=cocoa-beans&amp;months=240</w:t>
         </w:r>
@@ -1224,9 +1253,6 @@
     <w:p>
       <w:pPr>
         <w:jc w:val="both"/>
-        <w:rPr>
-          <w:lang w:val="en-CH"/>
-        </w:rPr>
       </w:pPr>
     </w:p>
     <w:p>
@@ -1241,18 +1267,33 @@
           <w:lang w:val="en-GB"/>
         </w:rPr>
         <w:lastRenderedPageBreak/>
-        <w:t xml:space="preserve">To successfully web scrape the data and load it into VS Code as a dataframe you will need to run this code: </w:t>
-      </w:r>
-    </w:p>
-    <w:p>
-      <w:pPr>
-        <w:jc w:val="both"/>
-        <w:rPr>
-          <w:lang w:val="en-GB"/>
-        </w:rPr>
-      </w:pPr>
-      <w:r>
-        <w:rPr>
+        <w:t xml:space="preserve">To successfully web scrape the data and load it into VS Code as a </w:t>
+      </w:r>
+      <w:proofErr w:type="spellStart"/>
+      <w:r>
+        <w:rPr>
+          <w:lang w:val="en-GB"/>
+        </w:rPr>
+        <w:t>dataframe</w:t>
+      </w:r>
+      <w:proofErr w:type="spellEnd"/>
+      <w:r>
+        <w:rPr>
+          <w:lang w:val="en-GB"/>
+        </w:rPr>
+        <w:t xml:space="preserve"> you will need to run this code: </w:t>
+      </w:r>
+    </w:p>
+    <w:p>
+      <w:pPr>
+        <w:jc w:val="both"/>
+        <w:rPr>
+          <w:lang w:val="en-GB"/>
+        </w:rPr>
+      </w:pPr>
+      <w:r>
+        <w:rPr>
+          <w:noProof/>
           <w:lang w:val="en-GB"/>
         </w:rPr>
         <w:drawing>
@@ -1339,6 +1380,7 @@
       </w:pPr>
       <w:r>
         <w:rPr>
+          <w:noProof/>
           <w:lang w:val="en-GB"/>
         </w:rPr>
         <w:drawing>
@@ -1441,18 +1483,61 @@
         <w:rPr>
           <w:lang w:val="en-GB"/>
         </w:rPr>
-        <w:t xml:space="preserve"> which loads a dataframe into an sqllite database table called ‘Prices’.</w:t>
-      </w:r>
-    </w:p>
-    <w:p>
-      <w:pPr>
-        <w:jc w:val="both"/>
-        <w:rPr>
-          <w:lang w:val="en-GB"/>
-        </w:rPr>
-      </w:pPr>
-      <w:r>
-        <w:rPr>
+        <w:t xml:space="preserve"> which loads a </w:t>
+      </w:r>
+      <w:proofErr w:type="spellStart"/>
+      <w:r>
+        <w:rPr>
+          <w:lang w:val="en-GB"/>
+        </w:rPr>
+        <w:t>dataframe</w:t>
+      </w:r>
+      <w:proofErr w:type="spellEnd"/>
+      <w:r>
+        <w:rPr>
+          <w:lang w:val="en-GB"/>
+        </w:rPr>
+        <w:t xml:space="preserve"> into </w:t>
+      </w:r>
+      <w:proofErr w:type="gramStart"/>
+      <w:r>
+        <w:rPr>
+          <w:lang w:val="en-GB"/>
+        </w:rPr>
+        <w:t>an</w:t>
+      </w:r>
+      <w:proofErr w:type="gramEnd"/>
+      <w:r>
+        <w:rPr>
+          <w:lang w:val="en-GB"/>
+        </w:rPr>
+        <w:t xml:space="preserve"> </w:t>
+      </w:r>
+      <w:proofErr w:type="spellStart"/>
+      <w:r>
+        <w:rPr>
+          <w:lang w:val="en-GB"/>
+        </w:rPr>
+        <w:t>sqllite</w:t>
+      </w:r>
+      <w:proofErr w:type="spellEnd"/>
+      <w:r>
+        <w:rPr>
+          <w:lang w:val="en-GB"/>
+        </w:rPr>
+        <w:t xml:space="preserve"> database table called ‘Prices’.</w:t>
+      </w:r>
+    </w:p>
+    <w:p>
+      <w:pPr>
+        <w:jc w:val="both"/>
+        <w:rPr>
+          <w:lang w:val="en-GB"/>
+        </w:rPr>
+      </w:pPr>
+      <w:r>
+        <w:rPr>
+          <w:noProof/>
           <w:lang w:val="en-GB"/>
         </w:rPr>
         <w:drawing>
@@ -1536,6 +1621,7 @@
       </w:pPr>
       <w:r>
         <w:rPr>
+          <w:noProof/>
           <w:lang w:val="en-GB"/>
         </w:rPr>
         <w:drawing>
@@ -1590,11 +1676,19 @@
           <w:lang w:val="en-GB"/>
         </w:rPr>
       </w:pPr>
-      <w:r>
-        <w:rPr>
-          <w:lang w:val="en-GB"/>
-        </w:rPr>
-        <w:t xml:space="preserve">In order to obtain the two tables in the blog you will need to run the following </w:t>
+      <w:proofErr w:type="gramStart"/>
+      <w:r>
+        <w:rPr>
+          <w:lang w:val="en-GB"/>
+        </w:rPr>
+        <w:t>In order to</w:t>
+      </w:r>
+      <w:proofErr w:type="gramEnd"/>
+      <w:r>
+        <w:rPr>
+          <w:lang w:val="en-GB"/>
+        </w:rPr>
+        <w:t xml:space="preserve"> obtain the two tables in the blog you will need to run the following </w:t>
       </w:r>
       <w:r>
         <w:rPr>
@@ -1612,6 +1706,7 @@
       </w:pPr>
       <w:r>
         <w:rPr>
+          <w:noProof/>
           <w:lang w:val="en-GB"/>
         </w:rPr>
         <w:drawing>
@@ -1753,7 +1848,21 @@
           <w:lang w:val="en-GB"/>
         </w:rPr>
         <w:lastRenderedPageBreak/>
-        <w:t>another column average_price and orders them in descending</w:t>
+        <w:t xml:space="preserve">another column </w:t>
+      </w:r>
+      <w:proofErr w:type="spellStart"/>
+      <w:r>
+        <w:rPr>
+          <w:lang w:val="en-GB"/>
+        </w:rPr>
+        <w:t>average_price</w:t>
+      </w:r>
+      <w:proofErr w:type="spellEnd"/>
+      <w:r>
+        <w:rPr>
+          <w:lang w:val="en-GB"/>
+        </w:rPr>
+        <w:t xml:space="preserve"> and orders them in descending</w:t>
       </w:r>
       <w:r>
         <w:rPr>
@@ -1785,6 +1894,7 @@
       </w:pPr>
       <w:r>
         <w:rPr>
+          <w:noProof/>
           <w:lang w:val="en-GB"/>
         </w:rPr>
         <w:drawing>
@@ -1855,6 +1965,7 @@
       </w:pPr>
       <w:r>
         <w:rPr>
+          <w:noProof/>
           <w:lang w:val="en-GB"/>
         </w:rPr>
         <w:drawing>
@@ -1949,6 +2060,7 @@
       </w:pPr>
       <w:r>
         <w:rPr>
+          <w:noProof/>
           <w:lang w:val="en-GB"/>
         </w:rPr>
         <w:lastRenderedPageBreak/>
@@ -1998,6 +2110,7 @@
       </w:pPr>
       <w:r>
         <w:rPr>
+          <w:noProof/>
           <w:lang w:val="en-GB"/>
         </w:rPr>
         <w:lastRenderedPageBreak/>
@@ -2047,6 +2160,7 @@
       </w:pPr>
       <w:r>
         <w:rPr>
+          <w:noProof/>
           <w:lang w:val="en-GB"/>
         </w:rPr>
         <w:drawing>
@@ -2166,6 +2280,7 @@
       </w:pPr>
       <w:r>
         <w:rPr>
+          <w:noProof/>
           <w:lang w:val="en-GB"/>
         </w:rPr>
         <w:drawing>
@@ -2466,7 +2581,25 @@
           <w:szCs w:val="24"/>
           <w:lang w:val="en-GB"/>
         </w:rPr>
-        <w:t xml:space="preserve">learn how to load it into sqllite which is something I have never done.  </w:t>
+        <w:t xml:space="preserve">learn how to load it into </w:t>
+      </w:r>
+      <w:proofErr w:type="spellStart"/>
+      <w:r>
+        <w:rPr>
+          <w:sz w:val="24"/>
+          <w:szCs w:val="24"/>
+          <w:lang w:val="en-GB"/>
+        </w:rPr>
+        <w:t>sqllite</w:t>
+      </w:r>
+      <w:proofErr w:type="spellEnd"/>
+      <w:r>
+        <w:rPr>
+          <w:sz w:val="24"/>
+          <w:szCs w:val="24"/>
+          <w:lang w:val="en-GB"/>
+        </w:rPr>
+        <w:t xml:space="preserve"> which is something I have never done.  </w:t>
       </w:r>
       <w:r>
         <w:rPr>
@@ -2591,31 +2724,7 @@
           <w:szCs w:val="24"/>
           <w:lang w:val="en-GB"/>
         </w:rPr>
-        <w:t>removing some automatically created texts</w:t>
-      </w:r>
-      <w:r>
-        <w:rPr>
-          <w:sz w:val="24"/>
-          <w:szCs w:val="24"/>
-          <w:lang w:val="en-GB"/>
-        </w:rPr>
-        <w:t>,</w:t>
-      </w:r>
-      <w:r>
-        <w:rPr>
-          <w:sz w:val="24"/>
-          <w:szCs w:val="24"/>
-          <w:lang w:val="en-GB"/>
-        </w:rPr>
-        <w:t xml:space="preserve"> correcting the header font sizes and adding bold tags</w:t>
-      </w:r>
-      <w:r>
-        <w:rPr>
-          <w:sz w:val="24"/>
-          <w:szCs w:val="24"/>
-          <w:lang w:val="en-GB"/>
-        </w:rPr>
-        <w:t xml:space="preserve">.  This enabled me to have a satisfactory clean finish on my blog. </w:t>
+        <w:t xml:space="preserve">removing some automatically created texts, correcting the header font sizes and adding bold tags.  This enabled me to have a satisfactory clean finish on my blog. </w:t>
       </w:r>
     </w:p>
     <w:p>
@@ -2627,6 +2736,184 @@
           <w:sz w:val="24"/>
           <w:szCs w:val="24"/>
           <w:lang w:val="en-GB"/>
+        </w:rPr>
+      </w:pPr>
+    </w:p>
+    <w:p>
+      <w:pPr>
+        <w:jc w:val="both"/>
+        <w:rPr>
+          <w:b/>
+          <w:bCs/>
+          <w:sz w:val="24"/>
+          <w:szCs w:val="24"/>
+          <w:lang w:val="en-CH"/>
+        </w:rPr>
+      </w:pPr>
+      <w:r>
+        <w:rPr>
+          <w:b/>
+          <w:bCs/>
+          <w:sz w:val="24"/>
+          <w:szCs w:val="24"/>
+          <w:lang w:val="en-CH"/>
+        </w:rPr>
+        <w:t>References</w:t>
+      </w:r>
+    </w:p>
+    <w:p>
+      <w:pPr>
+        <w:rPr>
+          <w:lang w:val="en-CH"/>
+        </w:rPr>
+      </w:pPr>
+      <w:r>
+        <w:rPr>
+          <w:lang w:val="en-CH"/>
+        </w:rPr>
+        <w:t xml:space="preserve">“Cocoa Beans - Daily Price - Commodity Prices - Price Charts, Data, and News - </w:t>
+      </w:r>
+      <w:proofErr w:type="spellStart"/>
+      <w:r>
+        <w:rPr>
+          <w:lang w:val="en-CH"/>
+        </w:rPr>
+        <w:t>IndexMundi</w:t>
+      </w:r>
+      <w:proofErr w:type="spellEnd"/>
+      <w:r>
+        <w:rPr>
+          <w:lang w:val="en-CH"/>
+        </w:rPr>
+        <w:t xml:space="preserve">.” </w:t>
+      </w:r>
+      <w:r>
+        <w:rPr>
+          <w:i/>
+          <w:iCs/>
+          <w:lang w:val="en-CH"/>
+        </w:rPr>
+        <w:t>Indexmundi.com</w:t>
+      </w:r>
+      <w:r>
+        <w:rPr>
+          <w:lang w:val="en-CH"/>
+        </w:rPr>
+        <w:t>, 2019, www.indexmundi.com/commodities/?commodity=cocoa-beans&amp;months=240.</w:t>
+      </w:r>
+    </w:p>
+    <w:p>
+      <w:pPr>
+        <w:rPr>
+          <w:lang w:val="en-CH"/>
+        </w:rPr>
+      </w:pPr>
+      <w:r>
+        <w:rPr>
+          <w:lang w:val="en-CH"/>
+        </w:rPr>
+        <w:t xml:space="preserve">Gandy, Max. “21 Current Chocolate Statistics (Chocolate Market Data 2022).” </w:t>
+      </w:r>
+      <w:r>
+        <w:rPr>
+          <w:i/>
+          <w:iCs/>
+          <w:lang w:val="en-CH"/>
+        </w:rPr>
+        <w:t>Dame Cacao</w:t>
+      </w:r>
+      <w:r>
+        <w:rPr>
+          <w:lang w:val="en-CH"/>
+        </w:rPr>
+        <w:t>, 6 Sept. 2022, damecacao.com/chocolate-statistics/.</w:t>
+      </w:r>
+    </w:p>
+    <w:p>
+      <w:pPr>
+        <w:rPr>
+          <w:lang w:val="en-CH"/>
+        </w:rPr>
+      </w:pPr>
+      <w:r>
+        <w:rPr>
+          <w:lang w:val="en-CH"/>
+        </w:rPr>
+        <w:t xml:space="preserve">Lake Champlain Chocolates. “Where Do Cocoa Beans Grow? | Lake Champlain Chocolates.” </w:t>
+      </w:r>
+      <w:r>
+        <w:rPr>
+          <w:i/>
+          <w:iCs/>
+          <w:lang w:val="en-CH"/>
+        </w:rPr>
+        <w:t>Www.lakechamplainchocolates.com</w:t>
+      </w:r>
+      <w:r>
+        <w:rPr>
+          <w:lang w:val="en-CH"/>
+        </w:rPr>
+        <w:t>, 2023, www.lakechamplainchocolates.com/where-do-cocoa-beans-grow/.</w:t>
+      </w:r>
+    </w:p>
+    <w:p>
+      <w:pPr>
+        <w:rPr>
+          <w:lang w:val="en-CH"/>
+        </w:rPr>
+      </w:pPr>
+      <w:r>
+        <w:rPr>
+          <w:lang w:val="en-CH"/>
+        </w:rPr>
+        <w:t xml:space="preserve">Swiers, Autumn. “Americans Are Expected to Drop $2 Billion on Chocolate for Easter.” </w:t>
+      </w:r>
+      <w:r>
+        <w:rPr>
+          <w:i/>
+          <w:iCs/>
+          <w:lang w:val="en-CH"/>
+        </w:rPr>
+        <w:t>Tasting Table</w:t>
+      </w:r>
+      <w:r>
+        <w:rPr>
+          <w:lang w:val="en-CH"/>
+        </w:rPr>
+        <w:t>, 11 Apr. 2025, www.tastingtable.com/1832248/how-much-chocolate-americans-eat-easter/. Accessed 15 Apr. 2025.</w:t>
+      </w:r>
+    </w:p>
+    <w:p>
+      <w:pPr>
+        <w:rPr>
+          <w:lang w:val="en-CH"/>
+        </w:rPr>
+      </w:pPr>
+      <w:r>
+        <w:rPr>
+          <w:lang w:val="en-CH"/>
+        </w:rPr>
+        <w:t xml:space="preserve">Tatman, Rachael. “Chocolate Bar Ratings.” </w:t>
+      </w:r>
+      <w:r>
+        <w:rPr>
+          <w:i/>
+          <w:iCs/>
+          <w:lang w:val="en-CH"/>
+        </w:rPr>
+        <w:t>Kaggle.com</w:t>
+      </w:r>
+      <w:r>
+        <w:rPr>
+          <w:lang w:val="en-CH"/>
+        </w:rPr>
+        <w:t>, 2017, www.kaggle.com/datasets/rtatman/chocolate-bar-ratings.</w:t>
+      </w:r>
+    </w:p>
+    <w:p>
+      <w:pPr>
+        <w:rPr>
+          <w:lang w:val="en-CH"/>
         </w:rPr>
       </w:pPr>
     </w:p>
@@ -3715,7 +4002,7 @@
       <w:kern w:val="0"/>
       <w:sz w:val="24"/>
       <w:szCs w:val="24"/>
-      <w:lang w:val="en-CH" w:eastAsia="en-CH"/>
+      <w:lang w:eastAsia="en-CH"/>
       <w14:ligatures w14:val="none"/>
     </w:rPr>
   </w:style>

</xml_diff>

<commit_message>
Updated blog post and tracked necessary changes
</commit_message>
<xml_diff>
--- a/4. README.docx
+++ b/4. README.docx
@@ -361,21 +361,7 @@
         <w:rPr>
           <w:lang w:val="en-GB"/>
         </w:rPr>
-        <w:t xml:space="preserve">n Excel </w:t>
-      </w:r>
-      <w:proofErr w:type="spellStart"/>
-      <w:r>
-        <w:rPr>
-          <w:lang w:val="en-GB"/>
-        </w:rPr>
-        <w:t>vlookup</w:t>
-      </w:r>
-      <w:proofErr w:type="spellEnd"/>
-      <w:r>
-        <w:rPr>
-          <w:lang w:val="en-GB"/>
-        </w:rPr>
-        <w:t xml:space="preserve"> function</w:t>
+        <w:t>n Excel vlookup function</w:t>
       </w:r>
       <w:r>
         <w:rPr>
@@ -681,7 +667,7 @@
           <w:noProof/>
         </w:rPr>
         <w:drawing>
-          <wp:inline distT="0" distB="0" distL="0" distR="0" wp14:anchorId="23EE6A1E" wp14:editId="683461AD">
+          <wp:inline distT="0" distB="0" distL="0" distR="0" wp14:anchorId="23EE6A1E" wp14:editId="6E203E6A">
             <wp:extent cx="5949300" cy="1819107"/>
             <wp:effectExtent l="0" t="0" r="0" b="0"/>
             <wp:docPr id="1" name="Picture 1" descr="A close-up of a text"/>
@@ -832,19 +818,11 @@
         </w:rPr>
         <w:t xml:space="preserve">Now our data is loaded into </w:t>
       </w:r>
-      <w:proofErr w:type="spellStart"/>
-      <w:r>
-        <w:rPr>
-          <w:lang w:val="en-GB"/>
-        </w:rPr>
-        <w:t>VSCode</w:t>
-      </w:r>
-      <w:proofErr w:type="spellEnd"/>
-      <w:r>
-        <w:rPr>
-          <w:lang w:val="en-GB"/>
-        </w:rPr>
-        <w:t>!</w:t>
+      <w:r>
+        <w:rPr>
+          <w:lang w:val="en-GB"/>
+        </w:rPr>
+        <w:t>VSCode!</w:t>
       </w:r>
     </w:p>
     <w:p>
@@ -1122,35 +1100,33 @@
         <w:rPr>
           <w:lang w:val="en-GB"/>
         </w:rPr>
-        <w:t xml:space="preserve">If the data preparation was done sufficiently well, you will not need lines 27 to 30.  I however, named some South American countries as Latin America so had to combine them in VS Code.  Using the </w:t>
-      </w:r>
-      <w:proofErr w:type="spellStart"/>
-      <w:r>
-        <w:rPr>
-          <w:lang w:val="en-GB"/>
-        </w:rPr>
-        <w:t>groupby</w:t>
-      </w:r>
-      <w:proofErr w:type="spellEnd"/>
-      <w:r>
-        <w:rPr>
-          <w:lang w:val="en-GB"/>
-        </w:rPr>
-        <w:t xml:space="preserve"> and mean functions, we can therefore create the average bar rating by region.  </w:t>
-      </w:r>
-    </w:p>
-    <w:p>
-      <w:pPr>
-        <w:jc w:val="both"/>
-        <w:rPr>
-          <w:lang w:val="en-GB"/>
-        </w:rPr>
-      </w:pPr>
-      <w:r>
-        <w:rPr>
-          <w:lang w:val="en-GB"/>
-        </w:rPr>
-        <w:t xml:space="preserve">The average values all lay between 3.0 and 3.5, so on the y-axis I modified the range.  This I understand can be misleading to the differences in regions average, however I believe it is more visually appealing and still gets the general point across as to which region has the highest average rated dark chocolate.  </w:t>
+        <w:t xml:space="preserve">If the data preparation was done sufficiently well, you will not need lines 27 to 30.  I however, named some South American countries as Latin America so had to combine them in VS Code.  Using the groupby and mean functions, we can therefore create the average bar rating by region.  </w:t>
+      </w:r>
+    </w:p>
+    <w:p>
+      <w:pPr>
+        <w:jc w:val="both"/>
+        <w:rPr>
+          <w:lang w:val="en-GB"/>
+        </w:rPr>
+      </w:pPr>
+      <w:r>
+        <w:rPr>
+          <w:lang w:val="en-GB"/>
+        </w:rPr>
+        <w:t xml:space="preserve">The average values all lay between 3.0 and 3.5, so on the y-axis I modified the range.  I understand </w:t>
+      </w:r>
+      <w:r>
+        <w:rPr>
+          <w:lang w:val="en-GB"/>
+        </w:rPr>
+        <w:t>this changes the scale</w:t>
+      </w:r>
+      <w:r>
+        <w:rPr>
+          <w:lang w:val="en-GB"/>
+        </w:rPr>
+        <w:t xml:space="preserve">, however I believe it is more visually appealing and still gets the general point across as to which region has the highest average rated dark chocolate.  </w:t>
       </w:r>
     </w:p>
     <w:p>
@@ -1267,21 +1243,7 @@
           <w:lang w:val="en-GB"/>
         </w:rPr>
         <w:lastRenderedPageBreak/>
-        <w:t xml:space="preserve">To successfully web scrape the data and load it into VS Code as a </w:t>
-      </w:r>
-      <w:proofErr w:type="spellStart"/>
-      <w:r>
-        <w:rPr>
-          <w:lang w:val="en-GB"/>
-        </w:rPr>
-        <w:t>dataframe</w:t>
-      </w:r>
-      <w:proofErr w:type="spellEnd"/>
-      <w:r>
-        <w:rPr>
-          <w:lang w:val="en-GB"/>
-        </w:rPr>
-        <w:t xml:space="preserve"> you will need to run this code: </w:t>
+        <w:t xml:space="preserve">To successfully web scrape the data and load it into VS Code as a dataframe you will need to run this code: </w:t>
       </w:r>
     </w:p>
     <w:p>
@@ -1483,49 +1445,7 @@
         <w:rPr>
           <w:lang w:val="en-GB"/>
         </w:rPr>
-        <w:t xml:space="preserve"> which loads a </w:t>
-      </w:r>
-      <w:proofErr w:type="spellStart"/>
-      <w:r>
-        <w:rPr>
-          <w:lang w:val="en-GB"/>
-        </w:rPr>
-        <w:t>dataframe</w:t>
-      </w:r>
-      <w:proofErr w:type="spellEnd"/>
-      <w:r>
-        <w:rPr>
-          <w:lang w:val="en-GB"/>
-        </w:rPr>
-        <w:t xml:space="preserve"> into </w:t>
-      </w:r>
-      <w:proofErr w:type="gramStart"/>
-      <w:r>
-        <w:rPr>
-          <w:lang w:val="en-GB"/>
-        </w:rPr>
-        <w:t>an</w:t>
-      </w:r>
-      <w:proofErr w:type="gramEnd"/>
-      <w:r>
-        <w:rPr>
-          <w:lang w:val="en-GB"/>
-        </w:rPr>
-        <w:t xml:space="preserve"> </w:t>
-      </w:r>
-      <w:proofErr w:type="spellStart"/>
-      <w:r>
-        <w:rPr>
-          <w:lang w:val="en-GB"/>
-        </w:rPr>
-        <w:t>sqllite</w:t>
-      </w:r>
-      <w:proofErr w:type="spellEnd"/>
-      <w:r>
-        <w:rPr>
-          <w:lang w:val="en-GB"/>
-        </w:rPr>
-        <w:t xml:space="preserve"> database table called ‘Prices’.</w:t>
+        <w:t xml:space="preserve"> which loads a dataframe into an sqllite database table called ‘Prices’.</w:t>
       </w:r>
     </w:p>
     <w:p>
@@ -1676,19 +1596,11 @@
           <w:lang w:val="en-GB"/>
         </w:rPr>
       </w:pPr>
-      <w:proofErr w:type="gramStart"/>
-      <w:r>
-        <w:rPr>
-          <w:lang w:val="en-GB"/>
-        </w:rPr>
-        <w:t>In order to</w:t>
-      </w:r>
-      <w:proofErr w:type="gramEnd"/>
-      <w:r>
-        <w:rPr>
-          <w:lang w:val="en-GB"/>
-        </w:rPr>
-        <w:t xml:space="preserve"> obtain the two tables in the blog you will need to run the following </w:t>
+      <w:r>
+        <w:rPr>
+          <w:lang w:val="en-GB"/>
+        </w:rPr>
+        <w:t xml:space="preserve">In order to obtain the two tables in the blog you will need to run the following </w:t>
       </w:r>
       <w:r>
         <w:rPr>
@@ -1848,21 +1760,7 @@
           <w:lang w:val="en-GB"/>
         </w:rPr>
         <w:lastRenderedPageBreak/>
-        <w:t xml:space="preserve">another column </w:t>
-      </w:r>
-      <w:proofErr w:type="spellStart"/>
-      <w:r>
-        <w:rPr>
-          <w:lang w:val="en-GB"/>
-        </w:rPr>
-        <w:t>average_price</w:t>
-      </w:r>
-      <w:proofErr w:type="spellEnd"/>
-      <w:r>
-        <w:rPr>
-          <w:lang w:val="en-GB"/>
-        </w:rPr>
-        <w:t xml:space="preserve"> and orders them in descending</w:t>
+        <w:t>another column average_price and orders them in descending</w:t>
       </w:r>
       <w:r>
         <w:rPr>
@@ -2581,25 +2479,7 @@
           <w:szCs w:val="24"/>
           <w:lang w:val="en-GB"/>
         </w:rPr>
-        <w:t xml:space="preserve">learn how to load it into </w:t>
-      </w:r>
-      <w:proofErr w:type="spellStart"/>
-      <w:r>
-        <w:rPr>
-          <w:sz w:val="24"/>
-          <w:szCs w:val="24"/>
-          <w:lang w:val="en-GB"/>
-        </w:rPr>
-        <w:t>sqllite</w:t>
-      </w:r>
-      <w:proofErr w:type="spellEnd"/>
-      <w:r>
-        <w:rPr>
-          <w:sz w:val="24"/>
-          <w:szCs w:val="24"/>
-          <w:lang w:val="en-GB"/>
-        </w:rPr>
-        <w:t xml:space="preserve"> which is something I have never done.  </w:t>
+        <w:t xml:space="preserve">learn how to load it into sqllite which is something I have never done.  </w:t>
       </w:r>
       <w:r>
         <w:rPr>
@@ -2747,7 +2627,6 @@
           <w:bCs/>
           <w:sz w:val="24"/>
           <w:szCs w:val="24"/>
-          <w:lang w:val="en-CH"/>
         </w:rPr>
       </w:pPr>
       <w:r>
@@ -2756,167 +2635,86 @@
           <w:bCs/>
           <w:sz w:val="24"/>
           <w:szCs w:val="24"/>
-          <w:lang w:val="en-CH"/>
         </w:rPr>
         <w:t>References</w:t>
       </w:r>
     </w:p>
     <w:p>
-      <w:pPr>
-        <w:rPr>
-          <w:lang w:val="en-CH"/>
-        </w:rPr>
-      </w:pPr>
-      <w:r>
-        <w:rPr>
-          <w:lang w:val="en-CH"/>
-        </w:rPr>
-        <w:t xml:space="preserve">“Cocoa Beans - Daily Price - Commodity Prices - Price Charts, Data, and News - </w:t>
-      </w:r>
-      <w:proofErr w:type="spellStart"/>
-      <w:r>
-        <w:rPr>
-          <w:lang w:val="en-CH"/>
-        </w:rPr>
-        <w:t>IndexMundi</w:t>
-      </w:r>
-      <w:proofErr w:type="spellEnd"/>
-      <w:r>
-        <w:rPr>
-          <w:lang w:val="en-CH"/>
-        </w:rPr>
-        <w:t xml:space="preserve">.” </w:t>
+      <w:r>
+        <w:t xml:space="preserve">“Cocoa Beans - Daily Price - Commodity Prices - Price Charts, Data, and News - IndexMundi.” </w:t>
       </w:r>
       <w:r>
         <w:rPr>
           <w:i/>
           <w:iCs/>
-          <w:lang w:val="en-CH"/>
         </w:rPr>
         <w:t>Indexmundi.com</w:t>
       </w:r>
       <w:r>
-        <w:rPr>
-          <w:lang w:val="en-CH"/>
-        </w:rPr>
         <w:t>, 2019, www.indexmundi.com/commodities/?commodity=cocoa-beans&amp;months=240.</w:t>
       </w:r>
     </w:p>
     <w:p>
-      <w:pPr>
-        <w:rPr>
-          <w:lang w:val="en-CH"/>
-        </w:rPr>
-      </w:pPr>
-      <w:r>
-        <w:rPr>
-          <w:lang w:val="en-CH"/>
-        </w:rPr>
+      <w:r>
         <w:t xml:space="preserve">Gandy, Max. “21 Current Chocolate Statistics (Chocolate Market Data 2022).” </w:t>
       </w:r>
       <w:r>
         <w:rPr>
           <w:i/>
           <w:iCs/>
-          <w:lang w:val="en-CH"/>
         </w:rPr>
         <w:t>Dame Cacao</w:t>
       </w:r>
       <w:r>
-        <w:rPr>
-          <w:lang w:val="en-CH"/>
-        </w:rPr>
         <w:t>, 6 Sept. 2022, damecacao.com/chocolate-statistics/.</w:t>
       </w:r>
     </w:p>
     <w:p>
-      <w:pPr>
-        <w:rPr>
-          <w:lang w:val="en-CH"/>
-        </w:rPr>
-      </w:pPr>
-      <w:r>
-        <w:rPr>
-          <w:lang w:val="en-CH"/>
-        </w:rPr>
+      <w:r>
         <w:t xml:space="preserve">Lake Champlain Chocolates. “Where Do Cocoa Beans Grow? | Lake Champlain Chocolates.” </w:t>
       </w:r>
       <w:r>
         <w:rPr>
           <w:i/>
           <w:iCs/>
-          <w:lang w:val="en-CH"/>
         </w:rPr>
         <w:t>Www.lakechamplainchocolates.com</w:t>
       </w:r>
       <w:r>
-        <w:rPr>
-          <w:lang w:val="en-CH"/>
-        </w:rPr>
         <w:t>, 2023, www.lakechamplainchocolates.com/where-do-cocoa-beans-grow/.</w:t>
       </w:r>
     </w:p>
     <w:p>
-      <w:pPr>
-        <w:rPr>
-          <w:lang w:val="en-CH"/>
-        </w:rPr>
-      </w:pPr>
-      <w:r>
-        <w:rPr>
-          <w:lang w:val="en-CH"/>
-        </w:rPr>
+      <w:r>
         <w:t xml:space="preserve">Swiers, Autumn. “Americans Are Expected to Drop $2 Billion on Chocolate for Easter.” </w:t>
       </w:r>
       <w:r>
         <w:rPr>
           <w:i/>
           <w:iCs/>
-          <w:lang w:val="en-CH"/>
         </w:rPr>
         <w:t>Tasting Table</w:t>
       </w:r>
       <w:r>
-        <w:rPr>
-          <w:lang w:val="en-CH"/>
-        </w:rPr>
         <w:t>, 11 Apr. 2025, www.tastingtable.com/1832248/how-much-chocolate-americans-eat-easter/. Accessed 15 Apr. 2025.</w:t>
       </w:r>
     </w:p>
     <w:p>
-      <w:pPr>
-        <w:rPr>
-          <w:lang w:val="en-CH"/>
-        </w:rPr>
-      </w:pPr>
-      <w:r>
-        <w:rPr>
-          <w:lang w:val="en-CH"/>
-        </w:rPr>
+      <w:r>
         <w:t xml:space="preserve">Tatman, Rachael. “Chocolate Bar Ratings.” </w:t>
       </w:r>
       <w:r>
         <w:rPr>
           <w:i/>
           <w:iCs/>
-          <w:lang w:val="en-CH"/>
         </w:rPr>
         <w:t>Kaggle.com</w:t>
       </w:r>
       <w:r>
-        <w:rPr>
-          <w:lang w:val="en-CH"/>
-        </w:rPr>
         <w:t>, 2017, www.kaggle.com/datasets/rtatman/chocolate-bar-ratings.</w:t>
       </w:r>
     </w:p>
-    <w:p>
-      <w:pPr>
-        <w:rPr>
-          <w:lang w:val="en-CH"/>
-        </w:rPr>
-      </w:pPr>
-    </w:p>
+    <w:p/>
     <w:sectPr>
       <w:pgSz w:w="11906" w:h="16838"/>
       <w:pgMar w:top="1440" w:right="1440" w:bottom="1440" w:left="1440" w:header="708" w:footer="708" w:gutter="0"/>
@@ -3651,6 +3449,7 @@
   <w:style w:type="character" w:default="1" w:styleId="DefaultParagraphFont">
     <w:name w:val="Default Paragraph Font"/>
     <w:uiPriority w:val="1"/>
+    <w:semiHidden/>
     <w:unhideWhenUsed/>
   </w:style>
   <w:style w:type="table" w:default="1" w:styleId="TableNormal">

</xml_diff>